<commit_message>
Stakeholderanalyse und Zielhierarchie überarbeitet
</commit_message>
<xml_diff>
--- a/Work in Progress/Stakeholderanalyse.docx
+++ b/Work in Progress/Stakeholderanalyse.docx
@@ -974,7 +974,13 @@
               <w:t xml:space="preserve"> Positionen der Kandidaten</w:t>
             </w:r>
             <w:r>
-              <w:t xml:space="preserve"> muss konsistent sein</w:t>
+              <w:t xml:space="preserve"> muss konsistent </w:t>
+            </w:r>
+            <w:r>
+              <w:t xml:space="preserve">und stetig </w:t>
+            </w:r>
+            <w:r>
+              <w:t>sein</w:t>
             </w:r>
           </w:p>
         </w:tc>
@@ -1035,7 +1041,13 @@
           </w:tcPr>
           <w:p>
             <w:r>
-              <w:t>Eigene Thesen müssen allen Kandidaten des Wahlkreises sichtbar sein</w:t>
+              <w:t xml:space="preserve">Eigene Thesen müssen allen </w:t>
+            </w:r>
+            <w:r>
+              <w:t>Benutzern</w:t>
+            </w:r>
+            <w:r>
+              <w:t xml:space="preserve"> des Wahlkreises sichtbar sein</w:t>
             </w:r>
           </w:p>
         </w:tc>
@@ -1151,7 +1163,7 @@
           </w:tcPr>
           <w:p>
             <w:r>
-              <w:t>Qualität und Korrektheit der Informationen</w:t>
+              <w:t>Korrektheit der Informationen</w:t>
             </w:r>
           </w:p>
         </w:tc>
@@ -1266,11 +1278,13 @@
             <w:r>
               <w:t>Über Thesen oder Begründungen der Kandidaten zu diskutieren</w:t>
             </w:r>
+            <w:r>
+              <w:t xml:space="preserve"> und zu bewerten</w:t>
+            </w:r>
           </w:p>
         </w:tc>
       </w:tr>
     </w:tbl>
-    <w:p/>
     <w:p>
       <w:bookmarkStart w:id="0" w:name="_GoBack"/>
       <w:bookmarkEnd w:id="0"/>

</xml_diff>

<commit_message>
Moderator als Stakeholder hinzugefügt
</commit_message>
<xml_diff>
--- a/Work in Progress/Stakeholderanalyse.docx
+++ b/Work in Progress/Stakeholderanalyse.docx
@@ -1,6 +1,6 @@
 
 <file path=word/document.xml><?xml version="1.0" encoding="utf-8"?>
-<w:document xmlns:wpc="http://schemas.microsoft.com/office/word/2010/wordprocessingCanvas" xmlns:mc="http://schemas.openxmlformats.org/markup-compatibility/2006" xmlns:o="urn:schemas-microsoft-com:office:office" xmlns:r="http://schemas.openxmlformats.org/officeDocument/2006/relationships" xmlns:m="http://schemas.openxmlformats.org/officeDocument/2006/math" xmlns:v="urn:schemas-microsoft-com:vml" xmlns:wp14="http://schemas.microsoft.com/office/word/2010/wordprocessingDrawing" xmlns:wp="http://schemas.openxmlformats.org/drawingml/2006/wordprocessingDrawing" xmlns:w10="urn:schemas-microsoft-com:office:word" xmlns:w="http://schemas.openxmlformats.org/wordprocessingml/2006/main" xmlns:w14="http://schemas.microsoft.com/office/word/2010/wordml" xmlns:w15="http://schemas.microsoft.com/office/word/2012/wordml" xmlns:wpg="http://schemas.microsoft.com/office/word/2010/wordprocessingGroup" xmlns:wpi="http://schemas.microsoft.com/office/word/2010/wordprocessingInk" xmlns:wne="http://schemas.microsoft.com/office/word/2006/wordml" xmlns:wps="http://schemas.microsoft.com/office/word/2010/wordprocessingShape" mc:Ignorable="w14 w15 wp14">
+<w:document xmlns:wpc="http://schemas.microsoft.com/office/word/2010/wordprocessingCanvas" xmlns:cx="http://schemas.microsoft.com/office/drawing/2014/chartex" xmlns:mc="http://schemas.openxmlformats.org/markup-compatibility/2006" xmlns:o="urn:schemas-microsoft-com:office:office" xmlns:r="http://schemas.openxmlformats.org/officeDocument/2006/relationships" xmlns:m="http://schemas.openxmlformats.org/officeDocument/2006/math" xmlns:v="urn:schemas-microsoft-com:vml" xmlns:wp14="http://schemas.microsoft.com/office/word/2010/wordprocessingDrawing" xmlns:wp="http://schemas.openxmlformats.org/drawingml/2006/wordprocessingDrawing" xmlns:w10="urn:schemas-microsoft-com:office:word" xmlns:w="http://schemas.openxmlformats.org/wordprocessingml/2006/main" xmlns:w14="http://schemas.microsoft.com/office/word/2010/wordml" xmlns:w15="http://schemas.microsoft.com/office/word/2012/wordml" xmlns:w16se="http://schemas.microsoft.com/office/word/2015/wordml/symex" xmlns:wpg="http://schemas.microsoft.com/office/word/2010/wordprocessingGroup" xmlns:wpi="http://schemas.microsoft.com/office/word/2010/wordprocessingInk" xmlns:wne="http://schemas.microsoft.com/office/word/2006/wordml" xmlns:wps="http://schemas.microsoft.com/office/word/2010/wordprocessingShape" mc:Ignorable="w14 w15 w16se wp14">
   <w:body>
     <w:p>
       <w:pPr>
@@ -190,10 +190,7 @@
               <w:t>.</w:t>
             </w:r>
             <w:r>
-              <w:t xml:space="preserve"> </w:t>
-            </w:r>
-            <w:r>
-              <w:t>Das System soll die Wähler bei ihrer Entscheidung unterstützen.</w:t>
+              <w:t xml:space="preserve"> Das System soll die Wähler bei ihrer Entscheidung unterstützen.</w:t>
             </w:r>
           </w:p>
         </w:tc>
@@ -428,15 +425,7 @@
             <w:tcW w:w="4531" w:type="dxa"/>
           </w:tcPr>
           <w:p>
-            <w:pPr>
-              <w:rPr>
-                <w:b/>
-              </w:rPr>
-            </w:pPr>
-            <w:r>
-              <w:rPr>
-                <w:b/>
-              </w:rPr>
+            <w:r>
               <w:t>Beschreibung</w:t>
             </w:r>
           </w:p>
@@ -712,8 +701,262 @@
     <w:p/>
     <w:p/>
     <w:p/>
+    <w:p/>
+    <w:tbl>
+      <w:tblPr>
+        <w:tblStyle w:val="Tabellenraster"/>
+        <w:tblW w:w="0" w:type="auto"/>
+        <w:tblLook w:val="04A0" w:firstRow="1" w:lastRow="0" w:firstColumn="1" w:lastColumn="0" w:noHBand="0" w:noVBand="1"/>
+      </w:tblPr>
+      <w:tblGrid>
+        <w:gridCol w:w="4531"/>
+        <w:gridCol w:w="4531"/>
+      </w:tblGrid>
+      <w:tr>
+        <w:tc>
+          <w:tcPr>
+            <w:tcW w:w="4531" w:type="dxa"/>
+          </w:tcPr>
+          <w:p>
+            <w:pPr>
+              <w:rPr>
+                <w:b/>
+              </w:rPr>
+            </w:pPr>
+            <w:r>
+              <w:rPr>
+                <w:b/>
+              </w:rPr>
+              <w:t>Rolle des Stakeholders</w:t>
+            </w:r>
+          </w:p>
+        </w:tc>
+        <w:tc>
+          <w:tcPr>
+            <w:tcW w:w="4531" w:type="dxa"/>
+          </w:tcPr>
+          <w:p>
+            <w:r>
+              <w:t xml:space="preserve">Benutzer: </w:t>
+            </w:r>
+            <w:r>
+              <w:t>Moderator</w:t>
+            </w:r>
+          </w:p>
+        </w:tc>
+      </w:tr>
+      <w:tr>
+        <w:trPr>
+          <w:trHeight w:val="1944"/>
+        </w:trPr>
+        <w:tc>
+          <w:tcPr>
+            <w:tcW w:w="4531" w:type="dxa"/>
+          </w:tcPr>
+          <w:p>
+            <w:r>
+              <w:t>Beschreibung</w:t>
+            </w:r>
+          </w:p>
+        </w:tc>
+        <w:tc>
+          <w:tcPr>
+            <w:tcW w:w="4531" w:type="dxa"/>
+          </w:tcPr>
+          <w:p>
+            <w:r>
+              <w:t xml:space="preserve">Der Moderator trägt die Verantwortung Thesen zu löschen, wenn diese unangemessen sind oder sich inhaltlich wiederholen. Zudem hat er das Recht einen Benutzer zu sperren, falls dieser sich unangebracht verhält. </w:t>
+            </w:r>
+          </w:p>
+        </w:tc>
+      </w:tr>
+      <w:tr>
+        <w:trPr>
+          <w:trHeight w:val="773"/>
+        </w:trPr>
+        <w:tc>
+          <w:tcPr>
+            <w:tcW w:w="4531" w:type="dxa"/>
+          </w:tcPr>
+          <w:p>
+            <w:pPr>
+              <w:rPr>
+                <w:b/>
+              </w:rPr>
+            </w:pPr>
+            <w:r>
+              <w:rPr>
+                <w:b/>
+              </w:rPr>
+              <w:t>Wissensgebiet</w:t>
+            </w:r>
+          </w:p>
+        </w:tc>
+        <w:tc>
+          <w:tcPr>
+            <w:tcW w:w="4531" w:type="dxa"/>
+          </w:tcPr>
+          <w:p>
+            <w:r>
+              <w:t>Hoch</w:t>
+            </w:r>
+          </w:p>
+        </w:tc>
+      </w:tr>
+      <w:tr>
+        <w:trPr>
+          <w:trHeight w:val="1458"/>
+        </w:trPr>
+        <w:tc>
+          <w:tcPr>
+            <w:tcW w:w="4531" w:type="dxa"/>
+          </w:tcPr>
+          <w:p>
+            <w:pPr>
+              <w:rPr>
+                <w:b/>
+              </w:rPr>
+            </w:pPr>
+            <w:r>
+              <w:rPr>
+                <w:b/>
+              </w:rPr>
+              <w:t>Begründung</w:t>
+            </w:r>
+          </w:p>
+        </w:tc>
+        <w:tc>
+          <w:tcPr>
+            <w:tcW w:w="4531" w:type="dxa"/>
+          </w:tcPr>
+          <w:p>
+            <w:r>
+              <w:t>Der Moderator ist ein Anwender des Systems und stellt dadurch Anforderungen</w:t>
+            </w:r>
+            <w:r>
+              <w:t xml:space="preserve"> dieses System</w:t>
+            </w:r>
+            <w:r>
+              <w:t>.</w:t>
+            </w:r>
+          </w:p>
+        </w:tc>
+      </w:tr>
+      <w:tr>
+        <w:trPr>
+          <w:trHeight w:val="843"/>
+        </w:trPr>
+        <w:tc>
+          <w:tcPr>
+            <w:tcW w:w="4531" w:type="dxa"/>
+          </w:tcPr>
+          <w:p>
+            <w:pPr>
+              <w:rPr>
+                <w:b/>
+              </w:rPr>
+            </w:pPr>
+            <w:r>
+              <w:rPr>
+                <w:b/>
+              </w:rPr>
+              <w:t xml:space="preserve">Grad der Mitwirkung während der </w:t>
+            </w:r>
+          </w:p>
+          <w:p>
+            <w:pPr>
+              <w:rPr>
+                <w:b/>
+              </w:rPr>
+            </w:pPr>
+            <w:r>
+              <w:rPr>
+                <w:b/>
+              </w:rPr>
+              <w:t>Qualitätssicherung</w:t>
+            </w:r>
+          </w:p>
+          <w:p>
+            <w:pPr>
+              <w:rPr>
+                <w:b/>
+              </w:rPr>
+            </w:pPr>
+            <w:r>
+              <w:rPr>
+                <w:b/>
+              </w:rPr>
+              <w:t>und Analyse</w:t>
+            </w:r>
+          </w:p>
+        </w:tc>
+        <w:tc>
+          <w:tcPr>
+            <w:tcW w:w="4531" w:type="dxa"/>
+          </w:tcPr>
+          <w:p>
+            <w:r>
+              <w:t>Hoch</w:t>
+            </w:r>
+          </w:p>
+        </w:tc>
+      </w:tr>
+      <w:tr>
+        <w:trPr>
+          <w:trHeight w:val="492"/>
+        </w:trPr>
+        <w:tc>
+          <w:tcPr>
+            <w:tcW w:w="4531" w:type="dxa"/>
+          </w:tcPr>
+          <w:p>
+            <w:pPr>
+              <w:rPr>
+                <w:b/>
+              </w:rPr>
+            </w:pPr>
+            <w:r>
+              <w:rPr>
+                <w:b/>
+              </w:rPr>
+              <w:t>Entscheidungsbefugnis</w:t>
+            </w:r>
+          </w:p>
+        </w:tc>
+        <w:tc>
+          <w:tcPr>
+            <w:tcW w:w="4531" w:type="dxa"/>
+          </w:tcPr>
+          <w:p>
+            <w:r>
+              <w:t>Hoch</w:t>
+            </w:r>
+          </w:p>
+        </w:tc>
+      </w:tr>
+    </w:tbl>
+    <w:p/>
+    <w:p/>
+    <w:p/>
+    <w:p/>
+    <w:p/>
+    <w:p/>
+    <w:p/>
+    <w:p/>
+    <w:p/>
+    <w:p/>
+    <w:p/>
+    <w:p>
+      <w:bookmarkStart w:id="0" w:name="_GoBack"/>
+      <w:bookmarkEnd w:id="0"/>
+    </w:p>
+    <w:p/>
+    <w:p/>
+    <w:p/>
+    <w:p/>
     <w:p>
       <w:r>
+        <w:lastRenderedPageBreak/>
         <w:t>Nachfolgend</w:t>
       </w:r>
       <w:r>
@@ -962,19 +1205,7 @@
           </w:tcPr>
           <w:p>
             <w:r>
-              <w:t xml:space="preserve">Der Vergleich zwischen </w:t>
-            </w:r>
-            <w:r>
-              <w:t xml:space="preserve">Ansicht des Wählers </w:t>
-            </w:r>
-            <w:r>
-              <w:t>und der</w:t>
-            </w:r>
-            <w:r>
-              <w:t xml:space="preserve"> Positionen der Kandidaten</w:t>
-            </w:r>
-            <w:r>
-              <w:t xml:space="preserve"> muss konsistent </w:t>
+              <w:t xml:space="preserve">Der Vergleich zwischen Ansicht des Wählers und der Positionen der Kandidaten muss konsistent </w:t>
             </w:r>
             <w:r>
               <w:t xml:space="preserve">und stetig </w:t>
@@ -1285,10 +1516,7 @@
         </w:tc>
       </w:tr>
     </w:tbl>
-    <w:p>
-      <w:bookmarkStart w:id="0" w:name="_GoBack"/>
-      <w:bookmarkEnd w:id="0"/>
-    </w:p>
+    <w:p/>
     <w:sectPr>
       <w:pgSz w:w="11906" w:h="16838"/>
       <w:pgMar w:top="1417" w:right="1417" w:bottom="1134" w:left="1417" w:header="708" w:footer="708" w:gutter="0"/>
@@ -1300,7 +1528,7 @@
 </file>
 
 <file path=word/styles.xml><?xml version="1.0" encoding="utf-8"?>
-<w:styles xmlns:mc="http://schemas.openxmlformats.org/markup-compatibility/2006" xmlns:r="http://schemas.openxmlformats.org/officeDocument/2006/relationships" xmlns:w="http://schemas.openxmlformats.org/wordprocessingml/2006/main" xmlns:w14="http://schemas.microsoft.com/office/word/2010/wordml" xmlns:w15="http://schemas.microsoft.com/office/word/2012/wordml" mc:Ignorable="w14 w15">
+<w:styles xmlns:mc="http://schemas.openxmlformats.org/markup-compatibility/2006" xmlns:r="http://schemas.openxmlformats.org/officeDocument/2006/relationships" xmlns:w="http://schemas.openxmlformats.org/wordprocessingml/2006/main" xmlns:w14="http://schemas.microsoft.com/office/word/2010/wordml" xmlns:w15="http://schemas.microsoft.com/office/word/2012/wordml" xmlns:w16se="http://schemas.microsoft.com/office/word/2015/wordml/symex" mc:Ignorable="w14 w15 w16se">
   <w:docDefaults>
     <w:rPrDefault>
       <w:rPr>

</xml_diff>